<commit_message>
add homepage fxml and controller
</commit_message>
<xml_diff>
--- a/Documentation/Project Vision/Project Vision 6.1.docx
+++ b/Documentation/Project Vision/Project Vision 6.1.docx
@@ -3769,7 +3769,33 @@
         </w:rPr>
       </w:pPr>
       <w:r>
-        <w:t xml:space="preserve">Jersey Dependency added on Maven project on server-side application and Jersey Client dependency added on JavaFX client application. </w:t>
+        <w:t>Jersey Dependency added on Maven project on server-side application and Jersey Client dependency added on JavaFX client application.</w:t>
+      </w:r>
+    </w:p>
+    <w:p>
+      <w:pPr>
+        <w:pStyle w:val="ListParagraph"/>
+        <w:numPr>
+          <w:ilvl w:val="0"/>
+          <w:numId w:val="43"/>
+        </w:numPr>
+        <w:ind w:left="1440"/>
+        <w:jc w:val="both"/>
+        <w:rPr>
+          <w:color w:val="0000FF"/>
+          <w:u w:val="single"/>
+        </w:rPr>
+      </w:pPr>
+      <w:r>
+        <w:t>Apache Tomcat version 8.0.52 as a w</w:t>
+      </w:r>
+      <w:bookmarkStart w:id="31" w:name="_GoBack"/>
+      <w:bookmarkEnd w:id="31"/>
+      <w:r>
+        <w:t>eb application.</w:t>
+      </w:r>
+      <w:r>
+        <w:t xml:space="preserve"> </w:t>
       </w:r>
     </w:p>
     <w:p>
@@ -3842,10 +3868,10 @@
           <w:szCs w:val="32"/>
         </w:rPr>
       </w:pPr>
-      <w:bookmarkStart w:id="31" w:name="_Toc436203387"/>
-      <w:bookmarkStart w:id="32" w:name="_Toc452813590"/>
-      <w:bookmarkStart w:id="33" w:name="_Toc512930915"/>
-      <w:bookmarkStart w:id="34" w:name="_Toc20715760"/>
+      <w:bookmarkStart w:id="32" w:name="_Toc436203387"/>
+      <w:bookmarkStart w:id="33" w:name="_Toc452813590"/>
+      <w:bookmarkStart w:id="34" w:name="_Toc512930915"/>
+      <w:bookmarkStart w:id="35" w:name="_Toc20715760"/>
       <w:bookmarkEnd w:id="22"/>
       <w:r>
         <w:rPr>
@@ -3856,10 +3882,10 @@
         </w:rPr>
         <w:t>Product Overview</w:t>
       </w:r>
-      <w:bookmarkEnd w:id="31"/>
       <w:bookmarkEnd w:id="32"/>
       <w:bookmarkEnd w:id="33"/>
       <w:bookmarkEnd w:id="34"/>
+      <w:bookmarkEnd w:id="35"/>
     </w:p>
     <w:p>
       <w:pPr>
@@ -3875,9 +3901,9 @@
           <w:szCs w:val="32"/>
         </w:rPr>
       </w:pPr>
-      <w:bookmarkStart w:id="35" w:name="_Toc452813588"/>
-      <w:bookmarkStart w:id="36" w:name="_Toc512930913"/>
-      <w:bookmarkStart w:id="37" w:name="_Toc20715763"/>
+      <w:bookmarkStart w:id="36" w:name="_Toc452813588"/>
+      <w:bookmarkStart w:id="37" w:name="_Toc512930913"/>
+      <w:bookmarkStart w:id="38" w:name="_Toc20715763"/>
       <w:r>
         <w:rPr>
           <w:rFonts w:cstheme="majorHAnsi"/>
@@ -3887,8 +3913,8 @@
         </w:rPr>
         <w:t>Needs</w:t>
       </w:r>
-      <w:bookmarkEnd w:id="35"/>
       <w:bookmarkEnd w:id="36"/>
+      <w:bookmarkEnd w:id="37"/>
       <w:r>
         <w:rPr>
           <w:rFonts w:cstheme="majorHAnsi"/>
@@ -3898,7 +3924,7 @@
         </w:rPr>
         <w:t xml:space="preserve"> and Features</w:t>
       </w:r>
-      <w:bookmarkEnd w:id="37"/>
+      <w:bookmarkEnd w:id="38"/>
     </w:p>
     <w:p>
       <w:pPr>
@@ -5575,10 +5601,10 @@
           <w:szCs w:val="32"/>
         </w:rPr>
       </w:pPr>
-      <w:bookmarkStart w:id="38" w:name="_Toc436203408"/>
-      <w:bookmarkStart w:id="39" w:name="_Toc452813602"/>
-      <w:bookmarkStart w:id="40" w:name="_Toc512930919"/>
-      <w:bookmarkStart w:id="41" w:name="_Toc20715765"/>
+      <w:bookmarkStart w:id="39" w:name="_Toc436203408"/>
+      <w:bookmarkStart w:id="40" w:name="_Toc452813602"/>
+      <w:bookmarkStart w:id="41" w:name="_Toc512930919"/>
+      <w:bookmarkStart w:id="42" w:name="_Toc20715765"/>
       <w:r>
         <w:rPr>
           <w:rFonts w:cstheme="majorHAnsi"/>
@@ -5589,10 +5615,10 @@
         <w:lastRenderedPageBreak/>
         <w:t>Other Product Requirements</w:t>
       </w:r>
-      <w:bookmarkEnd w:id="38"/>
       <w:bookmarkEnd w:id="39"/>
       <w:bookmarkEnd w:id="40"/>
       <w:bookmarkEnd w:id="41"/>
+      <w:bookmarkEnd w:id="42"/>
     </w:p>
     <w:tbl>
       <w:tblPr>
@@ -6519,17 +6545,7 @@
                 <w:sz w:val="22"/>
                 <w:szCs w:val="22"/>
               </w:rPr>
-              <w:t xml:space="preserve">After system </w:t>
-            </w:r>
-            <w:bookmarkStart w:id="42" w:name="_GoBack"/>
-            <w:bookmarkEnd w:id="42"/>
-            <w:r>
-              <w:rPr>
-                <w:rFonts w:ascii="Calibri" w:hAnsi="Calibri" w:cs="Calibri"/>
-                <w:sz w:val="22"/>
-                <w:szCs w:val="22"/>
-              </w:rPr>
-              <w:t>work</w:t>
+              <w:t>After system work</w:t>
             </w:r>
             <w:r>
               <w:rPr>

</xml_diff>